<commit_message>
update ex10 in dry part
</commit_message>
<xml_diff>
--- a/dry_part.docx
+++ b/dry_part.docx
@@ -3393,7 +3393,40 @@
           <w:rtl/>
           <w:lang w:bidi="he-IL"/>
         </w:rPr>
-        <w:t xml:space="preserve"> עם הלוח הבא:</w:t>
+        <w:t xml:space="preserve"> עם הלוח הבא</w:t>
+      </w:r>
+      <w:r>
+        <w:rPr>
+          <w:rFonts w:eastAsiaTheme="minorEastAsia" w:hint="cs"/>
+          <w:rtl/>
+          <w:lang w:bidi="he-IL"/>
+        </w:rPr>
+        <w:t xml:space="preserve"> (שבו שני השחקנים הם סוכני </w:t>
+      </w:r>
+      <w:proofErr w:type="spellStart"/>
+      <w:r>
+        <w:rPr>
+          <w:rFonts w:eastAsiaTheme="minorEastAsia"/>
+          <w:lang w:bidi="he-IL"/>
+        </w:rPr>
+        <w:t>MiniMax</w:t>
+      </w:r>
+      <w:proofErr w:type="spellEnd"/>
+      <w:r>
+        <w:rPr>
+          <w:rFonts w:eastAsiaTheme="minorEastAsia" w:hint="cs"/>
+          <w:rtl/>
+          <w:lang w:bidi="he-IL"/>
+        </w:rPr>
+        <w:t>)</w:t>
+      </w:r>
+      <w:r>
+        <w:rPr>
+          <w:rFonts w:eastAsiaTheme="minorEastAsia" w:hint="cs"/>
+          <w:rtl/>
+          <w:lang w:bidi="he-IL"/>
+        </w:rPr>
+        <w:t>:</w:t>
       </w:r>
     </w:p>
     <w:tbl>
@@ -4237,7 +4270,7 @@
     <w:tbl>
       <w:tblPr>
         <w:tblStyle w:val="TableGrid"/>
-        <w:tblpPr w:leftFromText="180" w:rightFromText="180" w:vertAnchor="text" w:horzAnchor="margin" w:tblpXSpec="center" w:tblpY="562"/>
+        <w:tblpPr w:leftFromText="180" w:rightFromText="180" w:vertAnchor="text" w:horzAnchor="margin" w:tblpXSpec="center" w:tblpY="1115"/>
         <w:bidiVisual/>
         <w:tblW w:w="0" w:type="auto"/>
         <w:tblLook w:val="04A0" w:firstRow="1" w:lastRow="0" w:firstColumn="1" w:lastColumn="0" w:noHBand="0" w:noVBand="1"/>
@@ -6077,7 +6110,31 @@
           <w:rtl/>
           <w:lang w:bidi="he-IL"/>
         </w:rPr>
-        <w:t>שם פשטות נניח כי אנו עם הגבלה של עומק 1. נניח כי הכחול מתחיל. במקרה הזה</w:t>
+        <w:t>שם פשטות נניח כי אנו עם הגבלה של עומק 1</w:t>
+      </w:r>
+      <w:r>
+        <w:rPr>
+          <w:rFonts w:eastAsiaTheme="minorEastAsia" w:hint="cs"/>
+          <w:rtl/>
+          <w:lang w:bidi="he-IL"/>
+        </w:rPr>
+        <w:t xml:space="preserve"> </w:t>
+      </w:r>
+      <w:r>
+        <w:rPr>
+          <w:rFonts w:eastAsiaTheme="minorEastAsia" w:hint="cs"/>
+          <w:rtl/>
+          <w:lang w:bidi="he-IL"/>
+        </w:rPr>
+        <w:t>ו</w:t>
+      </w:r>
+      <w:r>
+        <w:rPr>
+          <w:rFonts w:eastAsiaTheme="minorEastAsia" w:hint="cs"/>
+          <w:rtl/>
+          <w:lang w:bidi="he-IL"/>
+        </w:rPr>
+        <w:t>נניח כי הכחול מתחיל. במקרה הזה</w:t>
       </w:r>
       <w:r>
         <w:rPr>
@@ -6111,6 +6168,17 @@
         </w:rPr>
         <w:t xml:space="preserve"> את הצעדים הבאים:</w:t>
       </w:r>
+    </w:p>
+    <w:p>
+      <w:pPr>
+        <w:bidi/>
+        <w:ind w:left="720"/>
+        <w:rPr>
+          <w:rFonts w:eastAsiaTheme="minorEastAsia"/>
+          <w:rtl/>
+          <w:lang w:bidi="he-IL"/>
+        </w:rPr>
+      </w:pPr>
     </w:p>
     <w:p>
       <w:pPr>
@@ -6887,6 +6955,17 @@
           </m:r>
         </m:oMath>
       </m:oMathPara>
+    </w:p>
+    <w:p>
+      <w:pPr>
+        <w:pStyle w:val="ListParagraph"/>
+        <w:bidi/>
+        <w:ind w:left="1440"/>
+        <w:rPr>
+          <w:rFonts w:eastAsiaTheme="minorEastAsia"/>
+          <w:lang w:bidi="he-IL"/>
+        </w:rPr>
+      </w:pPr>
     </w:p>
     <w:p>
       <w:pPr>
@@ -7520,18 +7599,16 @@
           <w:rtl/>
           <w:lang w:bidi="he-IL"/>
         </w:rPr>
-        <w:t xml:space="preserve"> ללא התערבותו והפרעתו של היריב. נעשה זאת ע"י חסימת המעבר </w:t>
-      </w:r>
-      <w:proofErr w:type="spellStart"/>
-      <w:r>
-        <w:rPr>
-          <w:rFonts w:eastAsiaTheme="minorEastAsia" w:hint="cs"/>
-          <w:rtl/>
-          <w:lang w:bidi="he-IL"/>
-        </w:rPr>
-        <w:t>ביניו</w:t>
-      </w:r>
-      <w:proofErr w:type="spellEnd"/>
+        <w:t xml:space="preserve"> ללא התערבותו והפרעתו של היריב. נעשה זאת ע"י חסימת המעבר ב</w:t>
+      </w:r>
+      <w:r>
+        <w:rPr>
+          <w:rFonts w:eastAsiaTheme="minorEastAsia" w:hint="cs"/>
+          <w:rtl/>
+          <w:lang w:bidi="he-IL"/>
+        </w:rPr>
+        <w:t>נינו ליריב</w:t>
+      </w:r>
       <w:r>
         <w:rPr>
           <w:rFonts w:eastAsiaTheme="minorEastAsia" w:hint="cs"/>
@@ -7697,6 +7774,7 @@
           <w:rtl/>
           <w:lang w:bidi="he-IL"/>
         </w:rPr>
+        <w:lastRenderedPageBreak/>
         <w:t xml:space="preserve">כדי להבטיח שנכסה ככל היותר מהשטח שיש לנו נשתמש בשיטה הדומה לזו של </w:t>
       </w:r>
       <m:oMath>
@@ -7731,7 +7809,6 @@
               <w:rFonts w:ascii="Cambria Math" w:eastAsiaTheme="minorEastAsia" w:hAnsi="Cambria Math"/>
               <w:lang w:bidi="he-IL"/>
             </w:rPr>
-            <w:lastRenderedPageBreak/>
             <m:t>A=</m:t>
           </m:r>
           <m:d>
@@ -8519,240 +8596,15 @@
           </w:rPr>
           <m:t>=</m:t>
         </m:r>
-        <m:d>
-          <m:dPr>
-            <m:begChr m:val="{"/>
-            <m:endChr m:val=""/>
-            <m:ctrlPr>
-              <w:rPr>
-                <w:rFonts w:ascii="Cambria Math" w:eastAsiaTheme="minorEastAsia" w:hAnsi="Cambria Math"/>
-                <w:i/>
-                <w:sz w:val="20"/>
-                <w:szCs w:val="20"/>
-                <w:lang w:bidi="he-IL"/>
-              </w:rPr>
-            </m:ctrlPr>
-          </m:dPr>
-          <m:e>
-            <m:eqArr>
-              <m:eqArrPr>
-                <m:ctrlPr>
-                  <w:rPr>
-                    <w:rFonts w:ascii="Cambria Math" w:eastAsiaTheme="minorEastAsia" w:hAnsi="Cambria Math"/>
-                    <w:i/>
-                    <w:sz w:val="20"/>
-                    <w:szCs w:val="20"/>
-                    <w:lang w:bidi="he-IL"/>
-                  </w:rPr>
-                </m:ctrlPr>
-              </m:eqArrPr>
-              <m:e>
-                <m:r>
-                  <w:rPr>
-                    <w:rFonts w:ascii="Cambria Math" w:hAnsi="Cambria Math"/>
-                    <w:sz w:val="20"/>
-                    <w:szCs w:val="20"/>
-                  </w:rPr>
-                  <m:t>last_iteration_time</m:t>
-                </m:r>
-                <m:r>
-                  <w:rPr>
-                    <w:rFonts w:ascii="Cambria Math" w:hAnsi="Cambria Math" w:hint="cs"/>
-                    <w:sz w:val="20"/>
-                    <w:szCs w:val="20"/>
-                  </w:rPr>
-                  <m:t>+</m:t>
-                </m:r>
-                <m:f>
-                  <m:fPr>
-                    <m:ctrlPr>
-                      <w:rPr>
-                        <w:rFonts w:ascii="Cambria Math" w:hAnsi="Cambria Math"/>
-                        <w:i/>
-                        <w:sz w:val="20"/>
-                        <w:szCs w:val="20"/>
-                      </w:rPr>
-                    </m:ctrlPr>
-                  </m:fPr>
-                  <m:num>
-                    <m:r>
-                      <w:rPr>
-                        <w:rFonts w:ascii="Cambria Math" w:hAnsi="Cambria Math"/>
-                        <w:sz w:val="20"/>
-                        <w:szCs w:val="20"/>
-                      </w:rPr>
-                      <m:t>last_iteration_time</m:t>
-                    </m:r>
-                  </m:num>
-                  <m:den>
-                    <m:r>
-                      <w:rPr>
-                        <w:rFonts w:ascii="Cambria Math" w:hAnsi="Cambria Math"/>
-                        <w:sz w:val="20"/>
-                        <w:szCs w:val="20"/>
-                      </w:rPr>
-                      <m:t>(</m:t>
-                    </m:r>
-                    <m:r>
-                      <w:rPr>
-                        <w:rFonts w:ascii="Cambria Math" w:hAnsi="Cambria Math"/>
-                        <w:sz w:val="20"/>
-                        <w:szCs w:val="20"/>
-                      </w:rPr>
-                      <m:t>D</m:t>
-                    </m:r>
-                    <m:r>
-                      <w:rPr>
-                        <w:rFonts w:ascii="Cambria Math" w:hAnsi="Cambria Math"/>
-                        <w:sz w:val="20"/>
-                        <w:szCs w:val="20"/>
-                      </w:rPr>
-                      <m:t>+1)</m:t>
-                    </m:r>
-                    <m:r>
-                      <w:rPr>
-                        <w:rFonts w:ascii="Cambria Math" w:hAnsi="Cambria Math"/>
-                        <w:sz w:val="20"/>
-                        <w:szCs w:val="20"/>
-                      </w:rPr>
-                      <m:t>*</m:t>
-                    </m:r>
-                    <m:r>
-                      <w:rPr>
-                        <w:rFonts w:ascii="Cambria Math" w:hAnsi="Cambria Math" w:hint="cs"/>
-                        <w:sz w:val="20"/>
-                        <w:szCs w:val="20"/>
-                      </w:rPr>
-                      <m:t>10</m:t>
-                    </m:r>
-                  </m:den>
-                </m:f>
-                <m:r>
-                  <w:rPr>
-                    <w:rFonts w:ascii="Cambria Math" w:hAnsi="Cambria Math"/>
-                    <w:sz w:val="20"/>
-                    <w:szCs w:val="20"/>
-                  </w:rPr>
-                  <m:t>,  &amp;</m:t>
-                </m:r>
-                <m:r>
-                  <w:rPr>
-                    <w:rFonts w:ascii="Cambria Math" w:hAnsi="Cambria Math"/>
-                    <w:sz w:val="20"/>
-                    <w:szCs w:val="20"/>
-                  </w:rPr>
-                  <m:t>D%2=</m:t>
-                </m:r>
-                <m:r>
-                  <w:rPr>
-                    <w:rFonts w:ascii="Cambria Math" w:hAnsi="Cambria Math" w:hint="cs"/>
-                    <w:sz w:val="20"/>
-                    <w:szCs w:val="20"/>
-                  </w:rPr>
-                  <m:t>1</m:t>
-                </m:r>
-              </m:e>
-              <m:e>
-                <m:r>
-                  <w:rPr>
-                    <w:rFonts w:ascii="Cambria Math" w:hAnsi="Cambria Math"/>
-                    <w:sz w:val="20"/>
-                    <w:szCs w:val="20"/>
-                  </w:rPr>
-                  <m:t>2*(</m:t>
-                </m:r>
-                <m:r>
-                  <w:rPr>
-                    <w:rFonts w:ascii="Cambria Math" w:hAnsi="Cambria Math"/>
-                    <w:sz w:val="20"/>
-                    <w:szCs w:val="20"/>
-                  </w:rPr>
-                  <m:t>las</m:t>
-                </m:r>
-                <m:r>
-                  <w:rPr>
-                    <w:rFonts w:ascii="Cambria Math" w:hAnsi="Cambria Math"/>
-                    <w:sz w:val="20"/>
-                    <w:szCs w:val="20"/>
-                  </w:rPr>
-                  <m:t>t_iteration_time+</m:t>
-                </m:r>
-                <m:f>
-                  <m:fPr>
-                    <m:ctrlPr>
-                      <w:rPr>
-                        <w:rFonts w:ascii="Cambria Math" w:hAnsi="Cambria Math"/>
-                        <w:i/>
-                        <w:sz w:val="20"/>
-                        <w:szCs w:val="20"/>
-                      </w:rPr>
-                    </m:ctrlPr>
-                  </m:fPr>
-                  <m:num>
-                    <m:r>
-                      <w:rPr>
-                        <w:rFonts w:ascii="Cambria Math" w:hAnsi="Cambria Math"/>
-                        <w:sz w:val="20"/>
-                        <w:szCs w:val="20"/>
-                      </w:rPr>
-                      <m:t>last_iteration_time</m:t>
-                    </m:r>
-                  </m:num>
-                  <m:den>
-                    <m:r>
-                      <w:rPr>
-                        <w:rFonts w:ascii="Cambria Math" w:hAnsi="Cambria Math"/>
-                        <w:sz w:val="20"/>
-                        <w:szCs w:val="20"/>
-                      </w:rPr>
-                      <m:t>(D+1)*</m:t>
-                    </m:r>
-                    <m:r>
-                      <w:rPr>
-                        <w:rFonts w:ascii="Cambria Math" w:hAnsi="Cambria Math" w:hint="cs"/>
-                        <w:sz w:val="20"/>
-                        <w:szCs w:val="20"/>
-                      </w:rPr>
-                      <m:t>10</m:t>
-                    </m:r>
-                  </m:den>
-                </m:f>
-                <m:r>
-                  <w:rPr>
-                    <w:rFonts w:ascii="Cambria Math" w:hAnsi="Cambria Math"/>
-                    <w:sz w:val="20"/>
-                    <w:szCs w:val="20"/>
-                  </w:rPr>
-                  <m:t>)</m:t>
-                </m:r>
-                <m:r>
-                  <w:rPr>
-                    <w:rFonts w:ascii="Cambria Math" w:hAnsi="Cambria Math"/>
-                    <w:sz w:val="20"/>
-                    <w:szCs w:val="20"/>
-                  </w:rPr>
-                  <m:t>,  &amp;</m:t>
-                </m:r>
-                <m:r>
-                  <w:rPr>
-                    <w:rFonts w:ascii="Cambria Math" w:hAnsi="Cambria Math"/>
-                    <w:sz w:val="20"/>
-                    <w:szCs w:val="20"/>
-                  </w:rPr>
-                  <m:t>D%2=</m:t>
-                </m:r>
-                <m:r>
-                  <w:rPr>
-                    <w:rFonts w:ascii="Cambria Math" w:hAnsi="Cambria Math" w:hint="cs"/>
-                    <w:sz w:val="20"/>
-                    <w:szCs w:val="20"/>
-                  </w:rPr>
-                  <m:t>0</m:t>
-                </m:r>
-              </m:e>
-            </m:eqArr>
-          </m:e>
-        </m:d>
+        <m:r>
+          <w:rPr>
+            <w:rFonts w:ascii="Cambria Math" w:eastAsiaTheme="minorEastAsia" w:hAnsi="Cambria Math"/>
+            <w:sz w:val="20"/>
+            <w:szCs w:val="20"/>
+            <w:lang w:bidi="he-IL"/>
+          </w:rPr>
+          <m:t>4*last_iteration_time</m:t>
+        </m:r>
       </m:oMath>
     </w:p>
     <w:p>
@@ -8767,482 +8619,11 @@
     </w:p>
     <w:p>
       <w:pPr>
-        <w:pStyle w:val="ListParagraph"/>
-        <w:bidi/>
-        <w:jc w:val="both"/>
-        <w:rPr>
-          <w:rFonts w:eastAsiaTheme="minorEastAsia"/>
-          <w:rtl/>
-          <w:lang w:bidi="he-IL"/>
-        </w:rPr>
-      </w:pPr>
-      <w:r>
-        <w:rPr>
-          <w:rFonts w:eastAsiaTheme="minorEastAsia" w:hint="cs"/>
-          <w:rtl/>
-          <w:lang w:bidi="he-IL"/>
-        </w:rPr>
-        <w:t xml:space="preserve">הבסיס שעומד מאחורי פיתוח הנוסחה הנ״ל הוא המשפט מההרצאה שאומר שמספר העלים בתוכנית פעולה מותנית עבור עץ משחק בעומד </w:t>
-      </w:r>
-      <w:r>
-        <w:rPr>
-          <w:rFonts w:eastAsiaTheme="minorEastAsia"/>
-          <w:lang w:bidi="he-IL"/>
-        </w:rPr>
-        <w:t>D</w:t>
-      </w:r>
-      <w:r>
-        <w:rPr>
-          <w:rFonts w:eastAsiaTheme="minorEastAsia" w:hint="cs"/>
-          <w:rtl/>
-          <w:lang w:bidi="he-IL"/>
-        </w:rPr>
-        <w:t xml:space="preserve"> ומקדם סיעוף </w:t>
-      </w:r>
-      <w:r>
-        <w:rPr>
-          <w:rFonts w:eastAsiaTheme="minorEastAsia"/>
-          <w:lang w:bidi="he-IL"/>
-        </w:rPr>
-        <w:t>B</w:t>
-      </w:r>
-      <w:r>
-        <w:rPr>
-          <w:rFonts w:eastAsiaTheme="minorEastAsia" w:hint="cs"/>
-          <w:rtl/>
-          <w:lang w:bidi="he-IL"/>
-        </w:rPr>
-        <w:t xml:space="preserve"> הוא </w:t>
-      </w:r>
-      <m:oMath>
-        <m:sSup>
-          <m:sSupPr>
-            <m:ctrlPr>
-              <w:rPr>
-                <w:rFonts w:ascii="Cambria Math" w:eastAsiaTheme="minorEastAsia" w:hAnsi="Cambria Math"/>
-                <w:i/>
-                <w:lang w:bidi="he-IL"/>
-              </w:rPr>
-            </m:ctrlPr>
-          </m:sSupPr>
-          <m:e>
-            <m:r>
-              <w:rPr>
-                <w:rFonts w:ascii="Cambria Math" w:eastAsiaTheme="minorEastAsia" w:hAnsi="Cambria Math"/>
-                <w:lang w:bidi="he-IL"/>
-              </w:rPr>
-              <m:t>B</m:t>
-            </m:r>
-          </m:e>
-          <m:sup>
-            <m:d>
-              <m:dPr>
-                <m:begChr m:val="⌊"/>
-                <m:endChr m:val="⌋"/>
-                <m:ctrlPr>
-                  <w:rPr>
-                    <w:rFonts w:ascii="Cambria Math" w:eastAsiaTheme="minorEastAsia" w:hAnsi="Cambria Math"/>
-                    <w:i/>
-                    <w:lang w:bidi="he-IL"/>
-                  </w:rPr>
-                </m:ctrlPr>
-              </m:dPr>
-              <m:e>
-                <m:f>
-                  <m:fPr>
-                    <m:ctrlPr>
-                      <w:rPr>
-                        <w:rFonts w:ascii="Cambria Math" w:eastAsiaTheme="minorEastAsia" w:hAnsi="Cambria Math"/>
-                        <w:i/>
-                        <w:lang w:bidi="he-IL"/>
-                      </w:rPr>
-                    </m:ctrlPr>
-                  </m:fPr>
-                  <m:num>
-                    <m:r>
-                      <w:rPr>
-                        <w:rFonts w:ascii="Cambria Math" w:eastAsiaTheme="minorEastAsia" w:hAnsi="Cambria Math"/>
-                        <w:lang w:bidi="he-IL"/>
-                      </w:rPr>
-                      <m:t>D</m:t>
-                    </m:r>
-                  </m:num>
-                  <m:den>
-                    <m:r>
-                      <w:rPr>
-                        <w:rFonts w:ascii="Cambria Math" w:eastAsiaTheme="minorEastAsia" w:hAnsi="Cambria Math"/>
-                        <w:lang w:bidi="he-IL"/>
-                      </w:rPr>
-                      <m:t>2</m:t>
-                    </m:r>
-                  </m:den>
-                </m:f>
-              </m:e>
-            </m:d>
-          </m:sup>
-        </m:sSup>
-      </m:oMath>
-      <w:r>
-        <w:rPr>
-          <w:rFonts w:eastAsiaTheme="minorEastAsia" w:hint="cs"/>
-          <w:rtl/>
-          <w:lang w:bidi="he-IL"/>
-        </w:rPr>
-        <w:t>.</w:t>
-      </w:r>
-    </w:p>
-    <w:p>
-      <w:pPr>
-        <w:pStyle w:val="ListParagraph"/>
-        <w:bidi/>
-        <w:jc w:val="both"/>
-        <w:rPr>
-          <w:rFonts w:eastAsiaTheme="minorEastAsia"/>
-          <w:rtl/>
-          <w:lang w:bidi="he-IL"/>
-        </w:rPr>
-      </w:pPr>
-      <w:r>
-        <w:rPr>
-          <w:rFonts w:eastAsiaTheme="minorEastAsia" w:hint="cs"/>
-          <w:rtl/>
-          <w:lang w:bidi="he-IL"/>
-        </w:rPr>
-        <w:t>מכאן ניתן להבחין</w:t>
-      </w:r>
-      <w:r>
-        <w:rPr>
-          <w:rFonts w:eastAsiaTheme="minorEastAsia" w:hint="cs"/>
-          <w:rtl/>
-          <w:lang w:bidi="he-IL"/>
-        </w:rPr>
-        <w:t>:</w:t>
-      </w:r>
-    </w:p>
-    <w:p>
-      <w:pPr>
-        <w:pStyle w:val="ListParagraph"/>
-        <w:numPr>
-          <w:ilvl w:val="0"/>
-          <w:numId w:val="2"/>
-        </w:numPr>
-        <w:bidi/>
-        <w:jc w:val="both"/>
-        <w:rPr>
-          <w:rFonts w:eastAsiaTheme="minorEastAsia"/>
-          <w:lang w:bidi="he-IL"/>
-        </w:rPr>
-      </w:pPr>
-      <w:r>
-        <w:rPr>
-          <w:rFonts w:eastAsiaTheme="minorEastAsia" w:hint="cs"/>
-          <w:rtl/>
-          <w:lang w:bidi="he-IL"/>
-        </w:rPr>
-        <w:t xml:space="preserve">אם העומק </w:t>
-      </w:r>
-      <w:r>
-        <w:rPr>
-          <w:rFonts w:eastAsiaTheme="minorEastAsia"/>
-          <w:lang w:bidi="he-IL"/>
-        </w:rPr>
-        <w:t>D</w:t>
-      </w:r>
-      <w:r>
-        <w:rPr>
-          <w:rFonts w:eastAsiaTheme="minorEastAsia" w:hint="cs"/>
-          <w:rtl/>
-          <w:lang w:bidi="he-IL"/>
-        </w:rPr>
-        <w:t xml:space="preserve"> הבא מתחלק ב-2 </w:t>
-      </w:r>
-      <w:r>
-        <w:rPr>
-          <w:rFonts w:eastAsiaTheme="minorEastAsia" w:hint="cs"/>
-          <w:b/>
-          <w:bCs/>
-          <w:rtl/>
-          <w:lang w:bidi="he-IL"/>
-        </w:rPr>
-        <w:t>עם</w:t>
-      </w:r>
-      <w:r>
-        <w:rPr>
-          <w:rFonts w:eastAsiaTheme="minorEastAsia" w:hint="cs"/>
-          <w:b/>
-          <w:bCs/>
-          <w:rtl/>
-          <w:lang w:bidi="he-IL"/>
-        </w:rPr>
-        <w:t xml:space="preserve"> שארית</w:t>
-      </w:r>
-      <w:r>
-        <w:rPr>
-          <w:rFonts w:eastAsiaTheme="minorEastAsia" w:hint="cs"/>
-          <w:rtl/>
-          <w:lang w:bidi="he-IL"/>
-        </w:rPr>
-        <w:t xml:space="preserve">, אז מספר העלים </w:t>
-      </w:r>
-      <w:r>
-        <w:rPr>
-          <w:rFonts w:eastAsiaTheme="minorEastAsia" w:hint="cs"/>
-          <w:rtl/>
-          <w:lang w:bidi="he-IL"/>
-        </w:rPr>
-        <w:t>י</w:t>
-      </w:r>
-      <w:r>
-        <w:rPr>
-          <w:rFonts w:eastAsiaTheme="minorEastAsia" w:hint="cs"/>
-          <w:rtl/>
-          <w:lang w:bidi="he-IL"/>
-        </w:rPr>
-        <w:t xml:space="preserve">ישאר זהה, דבר שהוא הגיוני כיוון שבעומק </w:t>
-      </w:r>
-      <w:r>
-        <w:rPr>
-          <w:rFonts w:eastAsiaTheme="minorEastAsia"/>
-          <w:lang w:bidi="he-IL"/>
-        </w:rPr>
-        <w:t>D</w:t>
-      </w:r>
-      <w:r>
-        <w:rPr>
-          <w:rFonts w:eastAsiaTheme="minorEastAsia" w:hint="cs"/>
-          <w:rtl/>
-          <w:lang w:bidi="he-IL"/>
-        </w:rPr>
-        <w:t xml:space="preserve"> שכזה אנחנו מגיעים למצב שבא ישר אחרי פעולה של הסוכן שלנו וזה כאמור מצב שהוא בן יחיד ולכן כאמור מספר העלים לא משתנה, אלה רק העומק עולה ב1 ולכן, הזמן שי</w:t>
-      </w:r>
-      <w:r>
-        <w:rPr>
-          <w:rFonts w:eastAsiaTheme="minorEastAsia" w:hint="cs"/>
-          <w:rtl/>
-          <w:lang w:bidi="he-IL"/>
-        </w:rPr>
-        <w:t>י</w:t>
-      </w:r>
-      <w:r>
-        <w:rPr>
-          <w:rFonts w:eastAsiaTheme="minorEastAsia" w:hint="cs"/>
-          <w:rtl/>
-          <w:lang w:bidi="he-IL"/>
-        </w:rPr>
-        <w:t>קח ל</w:t>
-      </w:r>
-      <w:r>
-        <w:rPr>
-          <w:rFonts w:eastAsiaTheme="minorEastAsia" w:hint="cs"/>
-          <w:rtl/>
-          <w:lang w:bidi="he-IL"/>
-        </w:rPr>
-        <w:t>-</w:t>
-      </w:r>
-      <w:proofErr w:type="spellStart"/>
-      <w:r>
-        <w:rPr>
-          <w:rFonts w:eastAsiaTheme="minorEastAsia"/>
-          <w:lang w:bidi="he-IL"/>
-        </w:rPr>
-        <w:t>MiniMax</w:t>
-      </w:r>
-      <w:proofErr w:type="spellEnd"/>
-      <w:r>
-        <w:rPr>
-          <w:rFonts w:eastAsiaTheme="minorEastAsia" w:hint="cs"/>
-          <w:rtl/>
-          <w:lang w:bidi="he-IL"/>
-        </w:rPr>
-        <w:t xml:space="preserve"> בעומק כזה הינו הזמן של </w:t>
-      </w:r>
-      <w:proofErr w:type="spellStart"/>
-      <w:r>
-        <w:rPr>
-          <w:rFonts w:eastAsiaTheme="minorEastAsia" w:hint="cs"/>
-          <w:rtl/>
-          <w:lang w:bidi="he-IL"/>
-        </w:rPr>
-        <w:t>האיטרציה</w:t>
-      </w:r>
-      <w:proofErr w:type="spellEnd"/>
-      <w:r>
-        <w:rPr>
-          <w:rFonts w:eastAsiaTheme="minorEastAsia" w:hint="cs"/>
-          <w:rtl/>
-          <w:lang w:bidi="he-IL"/>
-        </w:rPr>
-        <w:t xml:space="preserve"> הקודמת </w:t>
-      </w:r>
-      <w:r>
-        <w:rPr>
-          <w:rFonts w:eastAsiaTheme="minorEastAsia" w:hint="cs"/>
-          <w:b/>
-          <w:bCs/>
-          <w:rtl/>
-          <w:lang w:bidi="he-IL"/>
-        </w:rPr>
-        <w:t xml:space="preserve">ועוד </w:t>
-      </w:r>
-      <w:r>
-        <w:rPr>
-          <w:rFonts w:eastAsiaTheme="minorEastAsia" w:hint="cs"/>
-          <w:rtl/>
-          <w:lang w:bidi="he-IL"/>
-        </w:rPr>
-        <w:t>זמן קיפול הרקורסיה עבור עומק אחד עמוק יותר.</w:t>
-      </w:r>
-      <w:r>
-        <w:rPr>
-          <w:rFonts w:eastAsiaTheme="minorEastAsia" w:hint="cs"/>
-          <w:rtl/>
-          <w:lang w:bidi="he-IL"/>
-        </w:rPr>
-        <w:t xml:space="preserve"> </w:t>
-      </w:r>
-    </w:p>
-    <w:p>
-      <w:pPr>
-        <w:pStyle w:val="ListParagraph"/>
-        <w:numPr>
-          <w:ilvl w:val="0"/>
-          <w:numId w:val="2"/>
-        </w:numPr>
-        <w:bidi/>
-        <w:jc w:val="both"/>
-        <w:rPr>
-          <w:rFonts w:eastAsiaTheme="minorEastAsia"/>
-          <w:lang w:bidi="he-IL"/>
-        </w:rPr>
-      </w:pPr>
-      <w:r>
-        <w:rPr>
-          <w:rFonts w:eastAsiaTheme="minorEastAsia" w:hint="cs"/>
-          <w:rtl/>
-          <w:lang w:bidi="he-IL"/>
-        </w:rPr>
-        <w:t xml:space="preserve">אם העומק </w:t>
-      </w:r>
-      <w:r>
-        <w:rPr>
-          <w:rFonts w:eastAsiaTheme="minorEastAsia"/>
-          <w:lang w:bidi="he-IL"/>
-        </w:rPr>
-        <w:t>D</w:t>
-      </w:r>
-      <w:r>
-        <w:rPr>
-          <w:rFonts w:eastAsiaTheme="minorEastAsia" w:hint="cs"/>
-          <w:rtl/>
-          <w:lang w:bidi="he-IL"/>
-        </w:rPr>
-        <w:t xml:space="preserve"> הבא מתחלק ב-2 </w:t>
-      </w:r>
-      <w:r>
-        <w:rPr>
-          <w:rFonts w:eastAsiaTheme="minorEastAsia" w:hint="cs"/>
-          <w:b/>
-          <w:bCs/>
-          <w:rtl/>
-          <w:lang w:bidi="he-IL"/>
-        </w:rPr>
-        <w:t>ללא</w:t>
-      </w:r>
-      <w:r>
-        <w:rPr>
-          <w:rFonts w:eastAsiaTheme="minorEastAsia" w:hint="cs"/>
-          <w:b/>
-          <w:bCs/>
-          <w:rtl/>
-          <w:lang w:bidi="he-IL"/>
-        </w:rPr>
-        <w:t xml:space="preserve"> שארית</w:t>
-      </w:r>
-      <w:r>
-        <w:rPr>
-          <w:rFonts w:eastAsiaTheme="minorEastAsia" w:hint="cs"/>
-          <w:rtl/>
-          <w:lang w:bidi="he-IL"/>
-        </w:rPr>
-        <w:t>, אז מספר העלים יגדל פי 2 (עפ״י הנוסחה) ובנוסף העומק יגדל ב1 ולכן, הזמן שייקח ל-</w:t>
-      </w:r>
-      <w:proofErr w:type="spellStart"/>
-      <w:r>
-        <w:rPr>
-          <w:rFonts w:eastAsiaTheme="minorEastAsia"/>
-          <w:lang w:bidi="he-IL"/>
-        </w:rPr>
-        <w:t>MiniMax</w:t>
-      </w:r>
-      <w:proofErr w:type="spellEnd"/>
-      <w:r>
-        <w:rPr>
-          <w:rFonts w:eastAsiaTheme="minorEastAsia" w:hint="cs"/>
-          <w:rtl/>
-          <w:lang w:bidi="he-IL"/>
-        </w:rPr>
-        <w:t xml:space="preserve"> בעומק כזה הינו </w:t>
-      </w:r>
-      <w:r>
-        <w:rPr>
-          <w:rFonts w:eastAsiaTheme="minorEastAsia" w:hint="cs"/>
-          <w:rtl/>
-          <w:lang w:bidi="he-IL"/>
-        </w:rPr>
-        <w:t xml:space="preserve">הזמן של </w:t>
-      </w:r>
-      <w:proofErr w:type="spellStart"/>
-      <w:r>
-        <w:rPr>
-          <w:rFonts w:eastAsiaTheme="minorEastAsia" w:hint="cs"/>
-          <w:rtl/>
-          <w:lang w:bidi="he-IL"/>
-        </w:rPr>
-        <w:t>האיטרציה</w:t>
-      </w:r>
-      <w:proofErr w:type="spellEnd"/>
-      <w:r>
-        <w:rPr>
-          <w:rFonts w:eastAsiaTheme="minorEastAsia" w:hint="cs"/>
-          <w:rtl/>
-          <w:lang w:bidi="he-IL"/>
-        </w:rPr>
-        <w:t xml:space="preserve"> הקודמת </w:t>
-      </w:r>
-      <w:r>
-        <w:rPr>
-          <w:rFonts w:eastAsiaTheme="minorEastAsia" w:hint="cs"/>
-          <w:b/>
-          <w:bCs/>
-          <w:rtl/>
-          <w:lang w:bidi="he-IL"/>
-        </w:rPr>
-        <w:t xml:space="preserve">ועוד </w:t>
-      </w:r>
-      <w:r>
-        <w:rPr>
-          <w:rFonts w:eastAsiaTheme="minorEastAsia" w:hint="cs"/>
-          <w:rtl/>
-          <w:lang w:bidi="he-IL"/>
-        </w:rPr>
-        <w:t>זמן קיפול הרקורסיה עבור עומק אחד עמוק יותר</w:t>
-      </w:r>
-      <w:r>
-        <w:rPr>
-          <w:rFonts w:eastAsiaTheme="minorEastAsia" w:hint="cs"/>
-          <w:rtl/>
-          <w:lang w:bidi="he-IL"/>
-        </w:rPr>
-        <w:t>, כל זה כפול 2.</w:t>
-      </w:r>
-    </w:p>
-    <w:p>
-      <w:pPr>
         <w:bidi/>
         <w:ind w:left="720"/>
         <w:jc w:val="both"/>
         <w:rPr>
-          <w:rFonts w:eastAsiaTheme="minorEastAsia"/>
+          <w:rFonts w:eastAsiaTheme="minorEastAsia" w:hint="cs"/>
           <w:sz w:val="20"/>
           <w:szCs w:val="20"/>
           <w:rtl/>
@@ -9252,47 +8633,14 @@
       <w:r>
         <w:rPr>
           <w:rFonts w:eastAsiaTheme="minorEastAsia" w:hint="cs"/>
-          <w:rtl/>
-          <w:lang w:bidi="he-IL"/>
-        </w:rPr>
-        <w:t>*</w:t>
-      </w:r>
-      <w:r>
-        <w:rPr>
-          <w:rFonts w:eastAsiaTheme="minorEastAsia"/>
-          <w:rtl/>
-          <w:lang w:bidi="he-IL"/>
-        </w:rPr>
-        <w:t xml:space="preserve"> </w:t>
-      </w:r>
-      <w:r>
-        <w:rPr>
-          <w:rFonts w:eastAsiaTheme="minorEastAsia" w:hint="cs"/>
-          <w:rtl/>
-          <w:lang w:bidi="he-IL"/>
-        </w:rPr>
-        <w:t xml:space="preserve">בחישוב זה אני יוצא מנקודת הנחה כי מתוך </w:t>
-      </w:r>
-      <m:oMath>
-        <m:r>
-          <w:rPr>
-            <w:rFonts w:ascii="Cambria Math" w:hAnsi="Cambria Math"/>
-            <w:sz w:val="20"/>
-            <w:szCs w:val="20"/>
-          </w:rPr>
-          <m:t>last_iteration_time</m:t>
-        </m:r>
-      </m:oMath>
-      <w:r>
-        <w:rPr>
-          <w:rFonts w:eastAsiaTheme="minorEastAsia" w:hint="cs"/>
           <w:sz w:val="20"/>
           <w:szCs w:val="20"/>
           <w:rtl/>
           <w:lang w:bidi="he-IL"/>
         </w:rPr>
-        <w:t>, 10% הוקדש לקיפול הרקורסיה חזרה אל השורש ולכן זמן הקיפול אצלי הוא</w:t>
-      </w:r>
+        <w:t xml:space="preserve">על-פי המצב המחמיר ביותר יהיה הכי נכון לתת </w:t>
+      </w:r>
+      <w:proofErr w:type="spellStart"/>
       <w:r>
         <w:rPr>
           <w:rFonts w:eastAsiaTheme="minorEastAsia" w:hint="cs"/>
@@ -9301,8 +8649,9 @@
           <w:rtl/>
           <w:lang w:bidi="he-IL"/>
         </w:rPr>
-        <w:t xml:space="preserve"> </w:t>
-      </w:r>
+        <w:t>לאיטרציית</w:t>
+      </w:r>
+      <w:proofErr w:type="spellEnd"/>
       <w:r>
         <w:rPr>
           <w:rFonts w:eastAsiaTheme="minorEastAsia" w:hint="cs"/>
@@ -9311,50 +8660,9 @@
           <w:rtl/>
           <w:lang w:bidi="he-IL"/>
         </w:rPr>
-        <w:t xml:space="preserve"> </w:t>
-      </w:r>
-      <m:oMath>
-        <m:f>
-          <m:fPr>
-            <m:ctrlPr>
-              <w:rPr>
-                <w:rFonts w:ascii="Cambria Math" w:hAnsi="Cambria Math"/>
-                <w:i/>
-                <w:sz w:val="20"/>
-                <w:szCs w:val="20"/>
-              </w:rPr>
-            </m:ctrlPr>
-          </m:fPr>
-          <m:num>
-            <m:r>
-              <w:rPr>
-                <w:rFonts w:ascii="Cambria Math" w:hAnsi="Cambria Math"/>
-                <w:sz w:val="20"/>
-                <w:szCs w:val="20"/>
-              </w:rPr>
-              <m:t>last_iteration_time</m:t>
-            </m:r>
-          </m:num>
-          <m:den>
-            <m:r>
-              <w:rPr>
-                <w:rFonts w:ascii="Cambria Math" w:hAnsi="Cambria Math"/>
-                <w:sz w:val="20"/>
-                <w:szCs w:val="20"/>
-              </w:rPr>
-              <m:t>(D+1)*</m:t>
-            </m:r>
-            <m:r>
-              <w:rPr>
-                <w:rFonts w:ascii="Cambria Math" w:hAnsi="Cambria Math" w:hint="cs"/>
-                <w:sz w:val="20"/>
-                <w:szCs w:val="20"/>
-              </w:rPr>
-              <m:t>10</m:t>
-            </m:r>
-          </m:den>
-        </m:f>
-      </m:oMath>
+        <w:t xml:space="preserve"> עומק הבאה את הזמן המשוערך הבא וזה כיוון שלכל שחקן בתורו יש במקרה המחמיר 3 מצבים שונים לבחור בהם פלוס זמן ההתקפלות מהרקורסיה ולכן בחרנו בזמן </w:t>
+      </w:r>
+      <w:proofErr w:type="spellStart"/>
       <w:r>
         <w:rPr>
           <w:rFonts w:eastAsiaTheme="minorEastAsia" w:hint="cs"/>
@@ -9363,7 +8671,18 @@
           <w:rtl/>
           <w:lang w:bidi="he-IL"/>
         </w:rPr>
-        <w:t>.</w:t>
+        <w:t>האיטרציה</w:t>
+      </w:r>
+      <w:proofErr w:type="spellEnd"/>
+      <w:r>
+        <w:rPr>
+          <w:rFonts w:eastAsiaTheme="minorEastAsia" w:hint="cs"/>
+          <w:sz w:val="20"/>
+          <w:szCs w:val="20"/>
+          <w:rtl/>
+          <w:lang w:bidi="he-IL"/>
+        </w:rPr>
+        <w:t xml:space="preserve"> הקודמת כפול 4.</w:t>
       </w:r>
     </w:p>
     <w:p>
@@ -9447,13 +8766,11 @@
     </w:p>
     <w:p>
       <w:pPr>
-        <w:bidi/>
         <w:jc w:val="both"/>
         <w:rPr>
           <w:rFonts w:eastAsiaTheme="minorEastAsia"/>
           <w:sz w:val="20"/>
           <w:szCs w:val="20"/>
-          <w:rtl/>
           <w:lang w:bidi="he-IL"/>
         </w:rPr>
       </w:pPr>
@@ -9483,7 +8800,6 @@
           <w:rtl/>
           <w:lang w:bidi="he-IL"/>
         </w:rPr>
-        <w:lastRenderedPageBreak/>
         <w:t>לא. אם במקום להגביל כל סוכן בזמן, מגבילים אותו בעומק חיפוש אז אין משמעות להבדל בין הסוכנים.</w:t>
       </w:r>
     </w:p>

</xml_diff>